<commit_message>
REPORTGEN-644: fix syntax error in template
</commit_message>
<xml_diff>
--- a/CastReporting.Reporting.Core/PortfolioTemplatesFiles/2- Porftolio-Word-components-library.docx
+++ b/CastReporting.Reporting.Core/PortfolioTemplatesFiles/2- Porftolio-Word-components-library.docx
@@ -381,8 +381,6 @@
           <w:rFonts w:ascii="Corbel" w:eastAsia="Corbel" w:hAnsi="Corbel" w:cs="Corbel"/>
         </w:rPr>
       </w:pPr>
-      <w:bookmarkStart w:id="1" w:name="_GoBack"/>
-      <w:bookmarkEnd w:id="1"/>
     </w:p>
     <w:p>
       <w:pPr>
@@ -2315,13 +2313,8 @@
           <w:lang w:val="en-US"/>
         </w:rPr>
       </w:pPr>
-      <w:proofErr w:type="gramStart"/>
-      <w:r>
-        <w:t>/!\</w:t>
-      </w:r>
-      <w:proofErr w:type="gramEnd"/>
-      <w:r>
-        <w:t xml:space="preserve"> don’t put blank char in the definition of parameters (,a=67011,b=67010,c=…)</w:t>
+      <w:r>
+        <w:t>/!\ don’t put blank char in the definition of parameters (,a=67011,b=67010,c=…)</w:t>
       </w:r>
     </w:p>
     <w:p>
@@ -2809,33 +2802,37 @@
         </w:rPr>
         <w:t xml:space="preserve">Only working with </w:t>
       </w:r>
-      <w:proofErr w:type="spellStart"/>
       <w:r>
         <w:rPr>
           <w:color w:val="FF0000"/>
         </w:rPr>
-        <w:t>Powerpoint</w:t>
-      </w:r>
-      <w:proofErr w:type="spellEnd"/>
+        <w:t>PowerPoint</w:t>
+      </w:r>
       <w:r>
         <w:rPr>
           <w:color w:val="FF0000"/>
         </w:rPr>
         <w:t xml:space="preserve"> 2013, after report generated, need to edit data in </w:t>
       </w:r>
-      <w:proofErr w:type="spellStart"/>
       <w:r>
         <w:rPr>
           <w:color w:val="FF0000"/>
         </w:rPr>
-        <w:t>exel</w:t>
-      </w:r>
-      <w:proofErr w:type="spellEnd"/>
+        <w:t>excel</w:t>
+      </w:r>
       <w:r>
         <w:rPr>
           <w:color w:val="FF0000"/>
         </w:rPr>
-        <w:t xml:space="preserve"> to get label of applications updated into the graph</w:t>
+        <w:t xml:space="preserve"> </w:t>
+      </w:r>
+      <w:bookmarkStart w:id="1" w:name="_GoBack"/>
+      <w:bookmarkEnd w:id="1"/>
+      <w:r>
+        <w:rPr>
+          <w:color w:val="FF0000"/>
+        </w:rPr>
+        <w:t>to get label of applications updated into the graph</w:t>
       </w:r>
       <w:r>
         <w:rPr>
@@ -4000,30 +3997,14 @@
           <w:b/>
           <w:lang w:val="en-US"/>
         </w:rPr>
-        <w:t xml:space="preserve">SLA Assessment </w:t>
-      </w:r>
-      <w:proofErr w:type="gramStart"/>
+        <w:t>SLA Assessment thresholds</w:t>
+      </w:r>
       <w:r>
         <w:rPr>
           <w:b/>
           <w:lang w:val="en-US"/>
         </w:rPr>
-        <w:t>thresholds</w:t>
-      </w:r>
-      <w:r>
-        <w:rPr>
-          <w:b/>
-          <w:lang w:val="en-US"/>
-        </w:rPr>
-        <w:t xml:space="preserve"> :</w:t>
-      </w:r>
-      <w:proofErr w:type="gramEnd"/>
-      <w:r>
-        <w:rPr>
-          <w:b/>
-          <w:lang w:val="en-US"/>
-        </w:rPr>
-        <w:t xml:space="preserve"> </w:t>
+        <w:t xml:space="preserve"> : </w:t>
       </w:r>
     </w:p>
     <w:p>
@@ -4092,17 +4073,8 @@
           <w:b/>
           <w:lang w:val="en-US"/>
         </w:rPr>
-        <w:t xml:space="preserve">Actual </w:t>
-      </w:r>
-      <w:proofErr w:type="gramStart"/>
-      <w:r>
-        <w:rPr>
-          <w:b/>
-          <w:lang w:val="en-US"/>
-        </w:rPr>
-        <w:t>score :</w:t>
-      </w:r>
-      <w:proofErr w:type="gramEnd"/>
+        <w:t>Actual score :</w:t>
+      </w:r>
       <w:r>
         <w:rPr>
           <w:lang w:val="en-US"/>
@@ -8503,7 +8475,7 @@
     </w:rPrDefault>
     <w:pPrDefault/>
   </w:docDefaults>
-  <w:latentStyles w:defLockedState="0" w:defUIPriority="99" w:defSemiHidden="0" w:defUnhideWhenUsed="0" w:defQFormat="0" w:count="375">
+  <w:latentStyles w:defLockedState="0" w:defUIPriority="99" w:defSemiHidden="0" w:defUnhideWhenUsed="0" w:defQFormat="0" w:count="376">
     <w:lsdException w:name="Normal" w:uiPriority="0" w:qFormat="1"/>
     <w:lsdException w:name="heading 1" w:uiPriority="0" w:qFormat="1"/>
     <w:lsdException w:name="heading 2" w:semiHidden="1" w:uiPriority="0" w:unhideWhenUsed="1" w:qFormat="1"/>
@@ -8652,11 +8624,11 @@
     <w:lsdException w:name="Table Elegant" w:semiHidden="1" w:unhideWhenUsed="1"/>
     <w:lsdException w:name="Table Professional" w:semiHidden="1" w:unhideWhenUsed="1"/>
     <w:lsdException w:name="Table Subtle 1" w:semiHidden="1" w:unhideWhenUsed="1"/>
+    <w:lsdException w:name="Table Subtle 2" w:semiHidden="1" w:unhideWhenUsed="1"/>
     <w:lsdException w:name="Table Web 1" w:semiHidden="1" w:unhideWhenUsed="1"/>
     <w:lsdException w:name="Table Web 2" w:semiHidden="1" w:unhideWhenUsed="1"/>
     <w:lsdException w:name="Balloon Text" w:semiHidden="1" w:unhideWhenUsed="1"/>
     <w:lsdException w:name="Table Grid" w:uiPriority="0"/>
-    <w:lsdException w:name="Table Theme" w:semiHidden="1" w:unhideWhenUsed="1"/>
     <w:lsdException w:name="Placeholder Text" w:semiHidden="1"/>
     <w:lsdException w:name="No Spacing" w:uiPriority="1" w:qFormat="1"/>
     <w:lsdException w:name="Light Shading" w:uiPriority="60"/>
@@ -8876,6 +8848,7 @@
     <w:lsdException w:name="Smart Hyperlink" w:semiHidden="1" w:unhideWhenUsed="1"/>
     <w:lsdException w:name="Hashtag" w:semiHidden="1" w:unhideWhenUsed="1"/>
     <w:lsdException w:name="Unresolved Mention" w:semiHidden="1" w:unhideWhenUsed="1"/>
+    <w:lsdException w:name="Smart Link" w:semiHidden="1" w:unhideWhenUsed="1"/>
   </w:latentStyles>
   <w:style w:type="paragraph" w:default="1" w:styleId="Normal">
     <w:name w:val="Normal"/>
@@ -13875,7 +13848,7 @@
 </file>
 
 <file path=customXml/itemProps1.xml><?xml version="1.0" encoding="utf-8"?>
-<ds:datastoreItem xmlns:ds="http://schemas.openxmlformats.org/officeDocument/2006/customXml" ds:itemID="{790CA71C-F60E-4261-AF27-02171AF140C9}">
+<ds:datastoreItem xmlns:ds="http://schemas.openxmlformats.org/officeDocument/2006/customXml" ds:itemID="{89E50BF0-E84B-4BD2-BFC9-A53378D144E2}">
   <ds:schemaRefs>
     <ds:schemaRef ds:uri="http://schemas.openxmlformats.org/officeDocument/2006/bibliography"/>
   </ds:schemaRefs>

</xml_diff>